<commit_message>
Binary Math with examples
</commit_message>
<xml_diff>
--- a/Binary/Binary Math Practice.docx
+++ b/Binary/Binary Math Practice.docx
@@ -103,6 +103,54 @@
         </w:numPr>
       </w:pPr>
       <w:r>
+        <w:t>Convert the following binary numbers into decimal numbers</w:t>
+      </w:r>
+    </w:p>
+    <w:p>
+      <w:pPr>
+        <w:pStyle w:val="ListParagraph"/>
+        <w:numPr>
+          <w:ilvl w:val="1"/>
+          <w:numId w:val="1"/>
+        </w:numPr>
+      </w:pPr>
+      <w:r>
+        <w:t>0001 1001 = 25</w:t>
+      </w:r>
+    </w:p>
+    <w:p>
+      <w:pPr>
+        <w:pStyle w:val="ListParagraph"/>
+        <w:numPr>
+          <w:ilvl w:val="1"/>
+          <w:numId w:val="1"/>
+        </w:numPr>
+      </w:pPr>
+      <w:r>
+        <w:t>0001 1010 0100 = 420</w:t>
+      </w:r>
+    </w:p>
+    <w:p>
+      <w:pPr>
+        <w:pStyle w:val="ListParagraph"/>
+        <w:numPr>
+          <w:ilvl w:val="1"/>
+          <w:numId w:val="1"/>
+        </w:numPr>
+      </w:pPr>
+      <w:r>
+        <w:t>0001 0101 = 21</w:t>
+      </w:r>
+    </w:p>
+    <w:p>
+      <w:pPr>
+        <w:pStyle w:val="ListParagraph"/>
+        <w:numPr>
+          <w:ilvl w:val="0"/>
+          <w:numId w:val="1"/>
+        </w:numPr>
+      </w:pPr>
+      <w:r>
         <w:t>Find the Sum of the following binary numbers</w:t>
       </w:r>
     </w:p>
@@ -240,6 +288,9 @@
       <w:r>
         <w:t>0000 0101</w:t>
       </w:r>
+      <w:r>
+        <w:t xml:space="preserve"> = 1111 1011</w:t>
+      </w:r>
     </w:p>
     <w:p>
       <w:pPr>
@@ -252,6 +303,9 @@
       <w:r>
         <w:t>0000 1010</w:t>
       </w:r>
+      <w:r>
+        <w:t xml:space="preserve"> = 1111 0110</w:t>
+      </w:r>
     </w:p>
     <w:p>
       <w:pPr>
@@ -264,6 +318,9 @@
       <w:r>
         <w:t>0000 1111</w:t>
       </w:r>
+      <w:r>
+        <w:t xml:space="preserve"> = 1111 0001</w:t>
+      </w:r>
     </w:p>
     <w:p>
       <w:pPr>
@@ -276,6 +333,9 @@
       <w:r>
         <w:t>0000 1001</w:t>
       </w:r>
+      <w:r>
+        <w:t xml:space="preserve"> = 1111 0111</w:t>
+      </w:r>
     </w:p>
     <w:p>
       <w:pPr>
@@ -300,6 +360,9 @@
       <w:r>
         <w:t>1111 1110</w:t>
       </w:r>
+      <w:r>
+        <w:t xml:space="preserve"> = 0000 0010</w:t>
+      </w:r>
     </w:p>
     <w:p>
       <w:pPr>
@@ -312,6 +375,9 @@
       <w:r>
         <w:t>1111 0000</w:t>
       </w:r>
+      <w:r>
+        <w:t xml:space="preserve"> = 0001 0000</w:t>
+      </w:r>
     </w:p>
     <w:p>
       <w:pPr>
@@ -323,6 +389,162 @@
       </w:pPr>
       <w:r>
         <w:t>1100 1110</w:t>
+      </w:r>
+      <w:r>
+        <w:t xml:space="preserve"> = </w:t>
+      </w:r>
+      <w:r>
+        <w:t>0011 0010</w:t>
+      </w:r>
+    </w:p>
+    <w:p>
+      <w:pPr>
+        <w:pStyle w:val="ListParagraph"/>
+        <w:numPr>
+          <w:ilvl w:val="0"/>
+          <w:numId w:val="1"/>
+        </w:numPr>
+      </w:pPr>
+      <w:r>
+        <w:t>What will the following evaluate to</w:t>
+      </w:r>
+    </w:p>
+    <w:p>
+      <w:pPr>
+        <w:pStyle w:val="ListParagraph"/>
+        <w:numPr>
+          <w:ilvl w:val="1"/>
+          <w:numId w:val="1"/>
+        </w:numPr>
+      </w:pPr>
+      <w:r>
+        <w:t>10 &amp; 15 = 10</w:t>
+      </w:r>
+    </w:p>
+    <w:p>
+      <w:pPr>
+        <w:pStyle w:val="ListParagraph"/>
+        <w:numPr>
+          <w:ilvl w:val="1"/>
+          <w:numId w:val="1"/>
+        </w:numPr>
+      </w:pPr>
+      <w:r>
+        <w:t>16 &amp; 25 = 16</w:t>
+      </w:r>
+    </w:p>
+    <w:p>
+      <w:pPr>
+        <w:pStyle w:val="ListParagraph"/>
+        <w:numPr>
+          <w:ilvl w:val="1"/>
+          <w:numId w:val="1"/>
+        </w:numPr>
+      </w:pPr>
+      <w:r>
+        <w:t>32 | 7 = 39</w:t>
+      </w:r>
+    </w:p>
+    <w:p>
+      <w:pPr>
+        <w:pStyle w:val="ListParagraph"/>
+        <w:numPr>
+          <w:ilvl w:val="1"/>
+          <w:numId w:val="1"/>
+        </w:numPr>
+      </w:pPr>
+      <w:r>
+        <w:t>16 | 32 = 48</w:t>
+      </w:r>
+    </w:p>
+    <w:p>
+      <w:pPr>
+        <w:pStyle w:val="ListParagraph"/>
+        <w:numPr>
+          <w:ilvl w:val="1"/>
+          <w:numId w:val="1"/>
+        </w:numPr>
+      </w:pPr>
+      <w:r>
+        <w:t>~6 = 9</w:t>
+      </w:r>
+    </w:p>
+    <w:p>
+      <w:pPr>
+        <w:pStyle w:val="ListParagraph"/>
+        <w:numPr>
+          <w:ilvl w:val="1"/>
+          <w:numId w:val="1"/>
+        </w:numPr>
+      </w:pPr>
+      <w:r>
+        <w:t>~10 = 5</w:t>
+      </w:r>
+    </w:p>
+    <w:p>
+      <w:pPr>
+        <w:pStyle w:val="ListParagraph"/>
+        <w:numPr>
+          <w:ilvl w:val="1"/>
+          <w:numId w:val="1"/>
+        </w:numPr>
+      </w:pPr>
+      <w:r>
+        <w:t xml:space="preserve">16 ^ 7 = </w:t>
+      </w:r>
+      <w:r>
+        <w:t>25</w:t>
+      </w:r>
+    </w:p>
+    <w:p>
+      <w:pPr>
+        <w:pStyle w:val="ListParagraph"/>
+        <w:numPr>
+          <w:ilvl w:val="1"/>
+          <w:numId w:val="1"/>
+        </w:numPr>
+      </w:pPr>
+      <w:r>
+        <w:t xml:space="preserve">10 ^ 15 = </w:t>
+      </w:r>
+      <w:r>
+        <w:t>5</w:t>
+      </w:r>
+    </w:p>
+    <w:p>
+      <w:pPr>
+        <w:pStyle w:val="ListParagraph"/>
+        <w:numPr>
+          <w:ilvl w:val="1"/>
+          <w:numId w:val="1"/>
+        </w:numPr>
+      </w:pPr>
+      <w:r>
+        <w:t>5 &lt;&lt; 2 = 20</w:t>
+      </w:r>
+    </w:p>
+    <w:p>
+      <w:pPr>
+        <w:pStyle w:val="ListParagraph"/>
+        <w:numPr>
+          <w:ilvl w:val="1"/>
+          <w:numId w:val="1"/>
+        </w:numPr>
+      </w:pPr>
+      <w:r>
+        <w:t>1 &lt;&lt; 6 = 64</w:t>
+      </w:r>
+    </w:p>
+    <w:p>
+      <w:pPr>
+        <w:pStyle w:val="ListParagraph"/>
+        <w:numPr>
+          <w:ilvl w:val="1"/>
+          <w:numId w:val="1"/>
+        </w:numPr>
+      </w:pPr>
+      <w:r>
+        <w:t>66 &gt;&gt; 1 = 33</w:t>
       </w:r>
       <w:bookmarkStart w:id="0" w:name="_GoBack"/>
       <w:bookmarkEnd w:id="0"/>

</xml_diff>